<commit_message>
Changes made: created a functions file that contains the review_scrape function needed to scrape all allergy medicine review data
</commit_message>
<xml_diff>
--- a/Brief/Self Development Project.docx
+++ b/Brief/Self Development Project.docx
@@ -81,13 +81,19 @@
     </w:p>
     <w:p>
       <w:r>
-        <w:t xml:space="preserve">When you go to the pharmacy and ask for medicines that your doctor has prescribed for simple health problems like a runny nose, </w:t>
-      </w:r>
-      <w:r>
-        <w:t>headache,</w:t>
-      </w:r>
-      <w:r>
-        <w:t xml:space="preserve"> or body ache it’s inconvenient if the pharmacy don’t have the same medication you’ve been prescribed. It’s often a hassle to then reach out to your doctor for alternatives, so it would be useful to have a system that can look at the drug components of a few other medicines that could help resolve these minor issues.</w:t>
+        <w:t>When you go to the pharmacy and ask for medicines that your doctor has prescribed for simple health problems like a</w:t>
+      </w:r>
+      <w:r>
+        <w:t>llergies, cold sore</w:t>
+      </w:r>
+      <w:r>
+        <w:t>,</w:t>
+      </w:r>
+      <w:r>
+        <w:t xml:space="preserve"> or body ache it’s inconvenient if the pharmacy don’t have the same medication you’ve been prescribed. It’s often a hassle to then reach out to your doctor for alternatives, so it would be useful to have a system that can </w:t>
+      </w:r>
+      <w:r>
+        <w:t>recommend similar OTC or prescribed drugs to solve this issue.</w:t>
       </w:r>
     </w:p>
     <w:p>
@@ -95,10 +101,10 @@
         <w:t>WebMD’s database has authentic content for the drug components of several medicines as well as medical news.</w:t>
       </w:r>
       <w:r>
-        <w:t xml:space="preserve"> Each medicine has reviews which can be used to </w:t>
-      </w:r>
-      <w:r>
-        <w:t>visualizations out of.</w:t>
+        <w:t xml:space="preserve"> Each medicine has reviews which can be </w:t>
+      </w:r>
+      <w:r>
+        <w:t>extracted and analysed, with the possibility of using it for alternative recommendations.</w:t>
       </w:r>
     </w:p>
     <w:p>
@@ -113,8 +119,14 @@
           <w:ilvl w:val="0"/>
           <w:numId w:val="6"/>
         </w:numPr>
-      </w:pPr>
-      <w:r>
+        <w:rPr>
+          <w:color w:val="C45911" w:themeColor="accent2" w:themeShade="BF"/>
+        </w:rPr>
+      </w:pPr>
+      <w:r>
+        <w:rPr>
+          <w:color w:val="C45911" w:themeColor="accent2" w:themeShade="BF"/>
+        </w:rPr>
         <w:t>Alternative medicines for simple conditions</w:t>
       </w:r>
     </w:p>
@@ -125,8 +137,14 @@
           <w:ilvl w:val="0"/>
           <w:numId w:val="6"/>
         </w:numPr>
-      </w:pPr>
-      <w:r>
+        <w:rPr>
+          <w:color w:val="C45911" w:themeColor="accent2" w:themeShade="BF"/>
+        </w:rPr>
+      </w:pPr>
+      <w:r>
+        <w:rPr>
+          <w:color w:val="C45911" w:themeColor="accent2" w:themeShade="BF"/>
+        </w:rPr>
         <w:t>Similarities between medicines for each condition</w:t>
       </w:r>
     </w:p>
@@ -137,8 +155,14 @@
           <w:ilvl w:val="0"/>
           <w:numId w:val="6"/>
         </w:numPr>
-      </w:pPr>
-      <w:r>
+        <w:rPr>
+          <w:color w:val="C45911" w:themeColor="accent2" w:themeShade="BF"/>
+        </w:rPr>
+      </w:pPr>
+      <w:r>
+        <w:rPr>
+          <w:color w:val="C45911" w:themeColor="accent2" w:themeShade="BF"/>
+        </w:rPr>
         <w:t>What the medicine looks like</w:t>
       </w:r>
     </w:p>
@@ -149,8 +173,14 @@
           <w:ilvl w:val="0"/>
           <w:numId w:val="6"/>
         </w:numPr>
-      </w:pPr>
-      <w:r>
+        <w:rPr>
+          <w:color w:val="C45911" w:themeColor="accent2" w:themeShade="BF"/>
+        </w:rPr>
+      </w:pPr>
+      <w:r>
+        <w:rPr>
+          <w:color w:val="C45911" w:themeColor="accent2" w:themeShade="BF"/>
+        </w:rPr>
         <w:t>Reviews of the medicines</w:t>
       </w:r>
     </w:p>
@@ -330,7 +360,7 @@
         <w:t xml:space="preserve">Search WebMD for drugs recommended for </w:t>
       </w:r>
       <w:r>
-        <w:t>4</w:t>
+        <w:t>3</w:t>
       </w:r>
       <w:r>
         <w:t xml:space="preserve"> different </w:t>
@@ -348,7 +378,7 @@
         </w:numPr>
       </w:pPr>
       <w:r>
-        <w:t>Common cold (runny nose, cough, headache)</w:t>
+        <w:t>Backache</w:t>
       </w:r>
     </w:p>
     <w:p>
@@ -360,7 +390,7 @@
         </w:numPr>
       </w:pPr>
       <w:r>
-        <w:t>Backache</w:t>
+        <w:t>Cold sore</w:t>
       </w:r>
     </w:p>
     <w:p>
@@ -372,7 +402,29 @@
         </w:numPr>
       </w:pPr>
       <w:r>
-        <w:t>Cold sore</w:t>
+        <w:t>Allergy</w:t>
+      </w:r>
+    </w:p>
+    <w:p>
+      <w:pPr>
+        <w:pStyle w:val="ListParagraph"/>
+        <w:numPr>
+          <w:ilvl w:val="0"/>
+          <w:numId w:val="3"/>
+        </w:numPr>
+      </w:pPr>
+      <w:r>
+        <w:t xml:space="preserve">Extract </w:t>
+      </w:r>
+      <w:r>
+        <w:rPr>
+          <w:b/>
+          <w:bCs/>
+        </w:rPr>
+        <w:t>key info</w:t>
+      </w:r>
+      <w:r>
+        <w:t>:</w:t>
       </w:r>
     </w:p>
     <w:p>
@@ -384,7 +436,25 @@
         </w:numPr>
       </w:pPr>
       <w:r>
-        <w:t>Allergy</w:t>
+        <w:t xml:space="preserve">Drug </w:t>
+      </w:r>
+      <w:r>
+        <w:t>description</w:t>
+      </w:r>
+    </w:p>
+    <w:p>
+      <w:pPr>
+        <w:pStyle w:val="ListParagraph"/>
+        <w:numPr>
+          <w:ilvl w:val="1"/>
+          <w:numId w:val="3"/>
+        </w:numPr>
+      </w:pPr>
+      <w:r>
+        <w:t xml:space="preserve">Reviews for each </w:t>
+      </w:r>
+      <w:r>
+        <w:t>drug</w:t>
       </w:r>
     </w:p>
     <w:p>
@@ -394,58 +464,19 @@
           <w:ilvl w:val="0"/>
           <w:numId w:val="3"/>
         </w:numPr>
-      </w:pPr>
-      <w:r>
-        <w:t xml:space="preserve">Extract </w:t>
-      </w:r>
-      <w:r>
-        <w:rPr>
-          <w:b/>
-          <w:bCs/>
-        </w:rPr>
-        <w:t>key info</w:t>
-      </w:r>
-      <w:r>
-        <w:t>:</w:t>
-      </w:r>
-    </w:p>
-    <w:p>
-      <w:pPr>
-        <w:pStyle w:val="ListParagraph"/>
-        <w:numPr>
-          <w:ilvl w:val="1"/>
-          <w:numId w:val="3"/>
-        </w:numPr>
-      </w:pPr>
-      <w:r>
-        <w:t>Drug components of recommended drugs</w:t>
-      </w:r>
-    </w:p>
-    <w:p>
-      <w:pPr>
-        <w:pStyle w:val="ListParagraph"/>
-        <w:numPr>
-          <w:ilvl w:val="1"/>
-          <w:numId w:val="3"/>
-        </w:numPr>
-      </w:pPr>
-      <w:r>
-        <w:t xml:space="preserve">Reviews for each </w:t>
-      </w:r>
-      <w:r>
-        <w:t>drug</w:t>
-      </w:r>
-    </w:p>
-    <w:p>
-      <w:pPr>
-        <w:pStyle w:val="ListParagraph"/>
-        <w:numPr>
-          <w:ilvl w:val="1"/>
-          <w:numId w:val="3"/>
-        </w:numPr>
-      </w:pPr>
-      <w:r>
-        <w:t>Find alternatives to each drug + reviews</w:t>
+        <w:ind w:left="0" w:firstLine="360"/>
+      </w:pPr>
+      <w:r>
+        <w:t xml:space="preserve">Use </w:t>
+      </w:r>
+      <w:r>
+        <w:t xml:space="preserve">cosine similarity between drugs </w:t>
+      </w:r>
+      <w:r>
+        <w:t>or similar drug components to build recommendations</w:t>
+      </w:r>
+      <w:r>
+        <w:t>?</w:t>
       </w:r>
     </w:p>
     <w:p>
@@ -460,11 +491,38 @@
       <w:r>
         <w:t xml:space="preserve">Use </w:t>
       </w:r>
-      <w:r>
-        <w:t xml:space="preserve">cosine similarity between drugs </w:t>
-      </w:r>
-      <w:r>
-        <w:t>or similar drug components to build recommendations</w:t>
+      <w:proofErr w:type="spellStart"/>
+      <w:r>
+        <w:rPr>
+          <w:b/>
+          <w:bCs/>
+        </w:rPr>
+        <w:t>streamlit</w:t>
+      </w:r>
+      <w:proofErr w:type="spellEnd"/>
+      <w:r>
+        <w:t xml:space="preserve"> to build the system</w:t>
+      </w:r>
+      <w:r>
+        <w:t>?</w:t>
+      </w:r>
+    </w:p>
+    <w:p/>
+    <w:p>
+      <w:pPr>
+        <w:rPr>
+          <w:b/>
+          <w:bCs/>
+          <w:u w:val="single"/>
+        </w:rPr>
+      </w:pPr>
+      <w:r>
+        <w:rPr>
+          <w:b/>
+          <w:bCs/>
+          <w:u w:val="single"/>
+        </w:rPr>
+        <w:t>Friday – 21/10/2022</w:t>
       </w:r>
     </w:p>
     <w:p>
@@ -472,47 +530,6 @@
         <w:pStyle w:val="ListParagraph"/>
         <w:numPr>
           <w:ilvl w:val="0"/>
-          <w:numId w:val="3"/>
-        </w:numPr>
-        <w:ind w:left="0" w:firstLine="360"/>
-      </w:pPr>
-      <w:r>
-        <w:t xml:space="preserve">Use </w:t>
-      </w:r>
-      <w:r>
-        <w:rPr>
-          <w:b/>
-          <w:bCs/>
-        </w:rPr>
-        <w:t>streamlit</w:t>
-      </w:r>
-      <w:r>
-        <w:t xml:space="preserve"> to build the system</w:t>
-      </w:r>
-    </w:p>
-    <w:p/>
-    <w:p>
-      <w:pPr>
-        <w:rPr>
-          <w:b/>
-          <w:bCs/>
-          <w:u w:val="single"/>
-        </w:rPr>
-      </w:pPr>
-      <w:r>
-        <w:rPr>
-          <w:b/>
-          <w:bCs/>
-          <w:u w:val="single"/>
-        </w:rPr>
-        <w:t>Friday – 21/10/2022</w:t>
-      </w:r>
-    </w:p>
-    <w:p>
-      <w:pPr>
-        <w:pStyle w:val="ListParagraph"/>
-        <w:numPr>
-          <w:ilvl w:val="0"/>
           <w:numId w:val="5"/>
         </w:numPr>
       </w:pPr>
@@ -625,8 +642,17 @@
           <w:b/>
           <w:bCs/>
         </w:rPr>
-        <w:t>git remote add origin + url</w:t>
-      </w:r>
+        <w:t xml:space="preserve">git remote add origin + </w:t>
+      </w:r>
+      <w:proofErr w:type="spellStart"/>
+      <w:r>
+        <w:rPr>
+          <w:b/>
+          <w:bCs/>
+        </w:rPr>
+        <w:t>url</w:t>
+      </w:r>
+      <w:proofErr w:type="spellEnd"/>
       <w:r>
         <w:t xml:space="preserve"> </w:t>
       </w:r>
@@ -763,11 +789,35 @@
     </w:p>
     <w:p>
       <w:pPr>
-        <w:rPr>
-          <w:b/>
-          <w:bCs/>
-        </w:rPr>
-      </w:pPr>
+        <w:pStyle w:val="ListParagraph"/>
+        <w:numPr>
+          <w:ilvl w:val="0"/>
+          <w:numId w:val="5"/>
+        </w:numPr>
+        <w:rPr>
+          <w:b/>
+          <w:bCs/>
+        </w:rPr>
+      </w:pPr>
+      <w:r>
+        <w:t>Read on Selenium, its tools and how to use it</w:t>
+      </w:r>
+    </w:p>
+    <w:p>
+      <w:pPr>
+        <w:pStyle w:val="ListParagraph"/>
+        <w:numPr>
+          <w:ilvl w:val="0"/>
+          <w:numId w:val="5"/>
+        </w:numPr>
+        <w:rPr>
+          <w:b/>
+          <w:bCs/>
+        </w:rPr>
+      </w:pPr>
+      <w:r>
+        <w:t>Make note on the type of drugs for each health condition</w:t>
+      </w:r>
     </w:p>
     <w:p>
       <w:pPr>
@@ -797,6 +847,10 @@
         </w:rPr>
       </w:pPr>
       <w:r>
+        <w:rPr>
+          <w:b/>
+          <w:bCs/>
+        </w:rPr>
         <w:t>Allergy</w:t>
       </w:r>
     </w:p>
@@ -943,9 +997,11 @@
           <w:bCs/>
         </w:rPr>
       </w:pPr>
+      <w:proofErr w:type="spellStart"/>
       <w:r>
         <w:t>Clemastine</w:t>
       </w:r>
+      <w:proofErr w:type="spellEnd"/>
     </w:p>
     <w:p>
       <w:pPr>
@@ -1007,9 +1063,11 @@
           <w:bCs/>
         </w:rPr>
       </w:pPr>
+      <w:proofErr w:type="spellStart"/>
       <w:r>
         <w:t>Clarinex</w:t>
       </w:r>
+      <w:proofErr w:type="spellEnd"/>
       <w:r>
         <w:t xml:space="preserve"> (</w:t>
       </w:r>
@@ -1029,8 +1087,58 @@
         </w:numPr>
       </w:pPr>
       <w:r>
+        <w:t>Fluticasone</w:t>
+      </w:r>
+    </w:p>
+    <w:p>
+      <w:pPr>
+        <w:pStyle w:val="ListParagraph"/>
+        <w:numPr>
+          <w:ilvl w:val="3"/>
+          <w:numId w:val="5"/>
+        </w:numPr>
+        <w:rPr>
+          <w:b/>
+          <w:bCs/>
+        </w:rPr>
+      </w:pPr>
+      <w:proofErr w:type="spellStart"/>
+      <w:r>
+        <w:t>Acrivastine</w:t>
+      </w:r>
+      <w:proofErr w:type="spellEnd"/>
+      <w:r>
+        <w:t>-Pseudoephedrine (</w:t>
+      </w:r>
+      <w:proofErr w:type="spellStart"/>
+      <w:r>
+        <w:t>Semprex</w:t>
+      </w:r>
+      <w:proofErr w:type="spellEnd"/>
+      <w:r>
+        <w:t>-D)</w:t>
+      </w:r>
+    </w:p>
+    <w:p>
+      <w:pPr>
+        <w:pStyle w:val="ListParagraph"/>
+        <w:numPr>
+          <w:ilvl w:val="3"/>
+          <w:numId w:val="5"/>
+        </w:numPr>
+        <w:rPr>
+          <w:b/>
+          <w:bCs/>
+        </w:rPr>
+      </w:pPr>
+      <w:proofErr w:type="spellStart"/>
+      <w:r>
         <w:lastRenderedPageBreak/>
-        <w:t>Fluticasone</w:t>
+        <w:t>Astelin</w:t>
+      </w:r>
+      <w:proofErr w:type="spellEnd"/>
+      <w:r>
+        <w:t xml:space="preserve"> (nasal spray)</w:t>
       </w:r>
     </w:p>
     <w:p>
@@ -1046,39 +1154,23 @@
         </w:rPr>
       </w:pPr>
       <w:r>
-        <w:t>Acrivastine-Pseudoephedrine (Semprex-D)</w:t>
-      </w:r>
-    </w:p>
-    <w:p>
-      <w:pPr>
-        <w:pStyle w:val="ListParagraph"/>
-        <w:numPr>
-          <w:ilvl w:val="3"/>
-          <w:numId w:val="5"/>
-        </w:numPr>
-        <w:rPr>
-          <w:b/>
-          <w:bCs/>
-        </w:rPr>
-      </w:pPr>
-      <w:r>
-        <w:t>Astelin (nasal spray)</w:t>
-      </w:r>
-    </w:p>
-    <w:p>
-      <w:pPr>
-        <w:pStyle w:val="ListParagraph"/>
-        <w:numPr>
-          <w:ilvl w:val="3"/>
-          <w:numId w:val="5"/>
-        </w:numPr>
-        <w:rPr>
-          <w:b/>
-          <w:bCs/>
-        </w:rPr>
-      </w:pPr>
-      <w:r>
-        <w:t>Optivar, Elestat, Patanol (eye drops)</w:t>
+        <w:t xml:space="preserve">Optivar, </w:t>
+      </w:r>
+      <w:proofErr w:type="spellStart"/>
+      <w:r>
+        <w:t>Elestat</w:t>
+      </w:r>
+      <w:proofErr w:type="spellEnd"/>
+      <w:r>
+        <w:t xml:space="preserve">, </w:t>
+      </w:r>
+      <w:proofErr w:type="spellStart"/>
+      <w:r>
+        <w:t>Patanol</w:t>
+      </w:r>
+      <w:proofErr w:type="spellEnd"/>
+      <w:r>
+        <w:t xml:space="preserve"> (eye drops)</w:t>
       </w:r>
     </w:p>
     <w:p>
@@ -1094,6 +1186,10 @@
         </w:rPr>
       </w:pPr>
       <w:r>
+        <w:rPr>
+          <w:b/>
+          <w:bCs/>
+        </w:rPr>
         <w:t>Backache (NSAIDs)</w:t>
       </w:r>
     </w:p>
@@ -1158,6 +1254,10 @@
         </w:rPr>
       </w:pPr>
       <w:r>
+        <w:rPr>
+          <w:b/>
+          <w:bCs/>
+        </w:rPr>
         <w:t>Cold sore</w:t>
       </w:r>
     </w:p>
@@ -1236,7 +1336,141 @@
         </w:numPr>
       </w:pPr>
       <w:r>
-        <w:t>Used selenium to extract names of drugs recommended for allergies (both OTC and prescribed)</w:t>
+        <w:t xml:space="preserve">Used selenium to extract names </w:t>
+      </w:r>
+      <w:r>
+        <w:t xml:space="preserve">and links </w:t>
+      </w:r>
+      <w:r>
+        <w:t>of drugs recommended for allergies (both OTC and prescribed)</w:t>
+      </w:r>
+    </w:p>
+    <w:p>
+      <w:pPr>
+        <w:pStyle w:val="ListParagraph"/>
+        <w:numPr>
+          <w:ilvl w:val="0"/>
+          <w:numId w:val="5"/>
+        </w:numPr>
+      </w:pPr>
+      <w:r>
+        <w:t>Plan:</w:t>
+      </w:r>
+    </w:p>
+    <w:p>
+      <w:pPr>
+        <w:pStyle w:val="ListParagraph"/>
+        <w:numPr>
+          <w:ilvl w:val="1"/>
+          <w:numId w:val="5"/>
+        </w:numPr>
+      </w:pPr>
+      <w:r>
+        <w:t>Extract all relevant URLs into a csv file</w:t>
+      </w:r>
+    </w:p>
+    <w:p>
+      <w:pPr>
+        <w:pStyle w:val="ListParagraph"/>
+        <w:numPr>
+          <w:ilvl w:val="1"/>
+          <w:numId w:val="5"/>
+        </w:numPr>
+      </w:pPr>
+      <w:r>
+        <w:t>Find the reviews section, filter the reviews to show only simple health problems, extract the review data and iterate this over every link</w:t>
+      </w:r>
+    </w:p>
+    <w:p>
+      <w:pPr>
+        <w:rPr>
+          <w:b/>
+          <w:bCs/>
+          <w:u w:val="single"/>
+        </w:rPr>
+      </w:pPr>
+      <w:r>
+        <w:rPr>
+          <w:b/>
+          <w:bCs/>
+          <w:u w:val="single"/>
+        </w:rPr>
+        <w:t>Tuesday (25/10/2022)</w:t>
+      </w:r>
+    </w:p>
+    <w:p>
+      <w:pPr>
+        <w:pStyle w:val="ListParagraph"/>
+        <w:numPr>
+          <w:ilvl w:val="0"/>
+          <w:numId w:val="5"/>
+        </w:numPr>
+      </w:pPr>
+      <w:r>
+        <w:t>Scrape over links that have been collected</w:t>
+      </w:r>
+    </w:p>
+    <w:p>
+      <w:pPr>
+        <w:pStyle w:val="ListParagraph"/>
+        <w:numPr>
+          <w:ilvl w:val="0"/>
+          <w:numId w:val="5"/>
+        </w:numPr>
+      </w:pPr>
+      <w:r>
+        <w:t>Extract reviews of drugs and store into a dataframe/file</w:t>
+      </w:r>
+    </w:p>
+    <w:p/>
+    <w:p>
+      <w:pPr>
+        <w:rPr>
+          <w:b/>
+          <w:bCs/>
+          <w:color w:val="FF0000"/>
+        </w:rPr>
+      </w:pPr>
+      <w:r>
+        <w:rPr>
+          <w:b/>
+          <w:bCs/>
+          <w:color w:val="FF0000"/>
+        </w:rPr>
+        <w:t>To produce dataframe of drug + visualization</w:t>
+      </w:r>
+    </w:p>
+    <w:p>
+      <w:pPr>
+        <w:rPr>
+          <w:b/>
+          <w:bCs/>
+          <w:color w:val="FF0000"/>
+        </w:rPr>
+      </w:pPr>
+      <w:r>
+        <w:rPr>
+          <w:b/>
+          <w:bCs/>
+          <w:color w:val="FF0000"/>
+        </w:rPr>
+        <w:t>Tuesday (2:45pm) next we</w:t>
+      </w:r>
+      <w:r>
+        <w:rPr>
+          <w:b/>
+          <w:bCs/>
+          <w:color w:val="FF0000"/>
+        </w:rPr>
+        <w:t>e</w:t>
+      </w:r>
+      <w:r>
+        <w:rPr>
+          <w:b/>
+          <w:bCs/>
+          <w:color w:val="FF0000"/>
+        </w:rPr>
+        <w:t>k</w:t>
       </w:r>
     </w:p>
     <w:sectPr>

</xml_diff>

<commit_message>
Csvs scraped for backache and cold sore
</commit_message>
<xml_diff>
--- a/Brief/Self Development Project.docx
+++ b/Brief/Self Development Project.docx
@@ -491,7 +491,6 @@
       <w:r>
         <w:t xml:space="preserve">Use </w:t>
       </w:r>
-      <w:proofErr w:type="spellStart"/>
       <w:r>
         <w:rPr>
           <w:b/>
@@ -499,7 +498,6 @@
         </w:rPr>
         <w:t>streamlit</w:t>
       </w:r>
-      <w:proofErr w:type="spellEnd"/>
       <w:r>
         <w:t xml:space="preserve"> to build the system</w:t>
       </w:r>
@@ -642,17 +640,8 @@
           <w:b/>
           <w:bCs/>
         </w:rPr>
-        <w:t xml:space="preserve">git remote add origin + </w:t>
-      </w:r>
-      <w:proofErr w:type="spellStart"/>
-      <w:r>
-        <w:rPr>
-          <w:b/>
-          <w:bCs/>
-        </w:rPr>
-        <w:t>url</w:t>
-      </w:r>
-      <w:proofErr w:type="spellEnd"/>
+        <w:t>git remote add origin + url</w:t>
+      </w:r>
       <w:r>
         <w:t xml:space="preserve"> </w:t>
       </w:r>
@@ -918,6 +907,22 @@
         </w:rPr>
       </w:pPr>
       <w:r>
+        <w:t>Benadryl</w:t>
+      </w:r>
+    </w:p>
+    <w:p>
+      <w:pPr>
+        <w:pStyle w:val="ListParagraph"/>
+        <w:numPr>
+          <w:ilvl w:val="3"/>
+          <w:numId w:val="5"/>
+        </w:numPr>
+        <w:rPr>
+          <w:b/>
+          <w:bCs/>
+        </w:rPr>
+      </w:pPr>
+      <w:r>
         <w:t>Fexofenadine</w:t>
       </w:r>
     </w:p>
@@ -966,7 +971,7 @@
         </w:rPr>
       </w:pPr>
       <w:r>
-        <w:t>Brompheniramine</w:t>
+        <w:t>Diphenhydramine</w:t>
       </w:r>
     </w:p>
     <w:p>
@@ -997,11 +1002,9 @@
           <w:bCs/>
         </w:rPr>
       </w:pPr>
-      <w:proofErr w:type="spellStart"/>
-      <w:r>
-        <w:t>Clemastine</w:t>
-      </w:r>
-      <w:proofErr w:type="spellEnd"/>
+      <w:r>
+        <w:t>Xyzal</w:t>
+      </w:r>
     </w:p>
     <w:p>
       <w:pPr>
@@ -1016,7 +1019,7 @@
         </w:rPr>
       </w:pPr>
       <w:r>
-        <w:t>Diphenhydramine</w:t>
+        <w:t>Zyrtec</w:t>
       </w:r>
     </w:p>
     <w:p>
@@ -1032,213 +1035,75 @@
         </w:rPr>
       </w:pPr>
       <w:r>
-        <w:t>Ketotifen, Naphazoline, Pheniramine (eye drops)</w:t>
-      </w:r>
-    </w:p>
-    <w:p>
-      <w:pPr>
-        <w:pStyle w:val="ListParagraph"/>
-        <w:numPr>
-          <w:ilvl w:val="2"/>
-          <w:numId w:val="5"/>
-        </w:numPr>
-        <w:rPr>
-          <w:b/>
-          <w:bCs/>
-        </w:rPr>
-      </w:pPr>
-      <w:r>
-        <w:t>Prescription</w:t>
-      </w:r>
-    </w:p>
-    <w:p>
-      <w:pPr>
-        <w:pStyle w:val="ListParagraph"/>
-        <w:numPr>
-          <w:ilvl w:val="3"/>
-          <w:numId w:val="5"/>
-        </w:numPr>
-        <w:rPr>
-          <w:b/>
-          <w:bCs/>
-        </w:rPr>
-      </w:pPr>
-      <w:proofErr w:type="spellStart"/>
-      <w:r>
-        <w:t>Clarinex</w:t>
-      </w:r>
-      <w:proofErr w:type="spellEnd"/>
-      <w:r>
-        <w:t xml:space="preserve"> (</w:t>
-      </w:r>
-      <w:r>
-        <w:t>desloratadine</w:t>
-      </w:r>
-      <w:r>
-        <w:t>)</w:t>
-      </w:r>
-    </w:p>
-    <w:p>
-      <w:pPr>
-        <w:pStyle w:val="ListParagraph"/>
-        <w:numPr>
-          <w:ilvl w:val="3"/>
-          <w:numId w:val="5"/>
-        </w:numPr>
-      </w:pPr>
-      <w:r>
-        <w:t>Fluticasone</w:t>
-      </w:r>
-    </w:p>
-    <w:p>
-      <w:pPr>
-        <w:pStyle w:val="ListParagraph"/>
-        <w:numPr>
-          <w:ilvl w:val="3"/>
-          <w:numId w:val="5"/>
-        </w:numPr>
-        <w:rPr>
-          <w:b/>
-          <w:bCs/>
-        </w:rPr>
-      </w:pPr>
-      <w:proofErr w:type="spellStart"/>
-      <w:r>
-        <w:t>Acrivastine</w:t>
-      </w:r>
-      <w:proofErr w:type="spellEnd"/>
-      <w:r>
-        <w:t>-Pseudoephedrine (</w:t>
-      </w:r>
-      <w:proofErr w:type="spellStart"/>
-      <w:r>
-        <w:t>Semprex</w:t>
-      </w:r>
-      <w:proofErr w:type="spellEnd"/>
-      <w:r>
-        <w:t>-D)</w:t>
-      </w:r>
-    </w:p>
-    <w:p>
-      <w:pPr>
-        <w:pStyle w:val="ListParagraph"/>
-        <w:numPr>
-          <w:ilvl w:val="3"/>
-          <w:numId w:val="5"/>
-        </w:numPr>
-        <w:rPr>
-          <w:b/>
-          <w:bCs/>
-        </w:rPr>
-      </w:pPr>
-      <w:proofErr w:type="spellStart"/>
+        <w:t>Zyrtec-d</w:t>
+      </w:r>
+    </w:p>
+    <w:p>
+      <w:pPr>
+        <w:pStyle w:val="ListParagraph"/>
+        <w:numPr>
+          <w:ilvl w:val="0"/>
+          <w:numId w:val="5"/>
+        </w:numPr>
+        <w:rPr>
+          <w:b/>
+          <w:bCs/>
+        </w:rPr>
+      </w:pPr>
+      <w:r>
+        <w:rPr>
+          <w:b/>
+          <w:bCs/>
+        </w:rPr>
+        <w:t>Backache (NSAIDs)</w:t>
+      </w:r>
+    </w:p>
+    <w:p>
+      <w:pPr>
+        <w:pStyle w:val="ListParagraph"/>
+        <w:numPr>
+          <w:ilvl w:val="1"/>
+          <w:numId w:val="5"/>
+        </w:numPr>
+        <w:rPr>
+          <w:b/>
+          <w:bCs/>
+        </w:rPr>
+      </w:pPr>
+      <w:r>
+        <w:t>Ibuprofen</w:t>
+      </w:r>
+    </w:p>
+    <w:p>
+      <w:pPr>
+        <w:pStyle w:val="ListParagraph"/>
+        <w:numPr>
+          <w:ilvl w:val="1"/>
+          <w:numId w:val="5"/>
+        </w:numPr>
+        <w:rPr>
+          <w:b/>
+          <w:bCs/>
+        </w:rPr>
+      </w:pPr>
+      <w:r>
+        <w:t>Naproxen + Aleve</w:t>
+      </w:r>
+    </w:p>
+    <w:p>
+      <w:pPr>
+        <w:pStyle w:val="ListParagraph"/>
+        <w:numPr>
+          <w:ilvl w:val="1"/>
+          <w:numId w:val="5"/>
+        </w:numPr>
+      </w:pPr>
       <w:r>
         <w:lastRenderedPageBreak/>
-        <w:t>Astelin</w:t>
-      </w:r>
-      <w:proofErr w:type="spellEnd"/>
-      <w:r>
-        <w:t xml:space="preserve"> (nasal spray)</w:t>
-      </w:r>
-    </w:p>
-    <w:p>
-      <w:pPr>
-        <w:pStyle w:val="ListParagraph"/>
-        <w:numPr>
-          <w:ilvl w:val="3"/>
-          <w:numId w:val="5"/>
-        </w:numPr>
-        <w:rPr>
-          <w:b/>
-          <w:bCs/>
-        </w:rPr>
-      </w:pPr>
-      <w:r>
-        <w:t xml:space="preserve">Optivar, </w:t>
-      </w:r>
-      <w:proofErr w:type="spellStart"/>
-      <w:r>
-        <w:t>Elestat</w:t>
-      </w:r>
-      <w:proofErr w:type="spellEnd"/>
-      <w:r>
-        <w:t xml:space="preserve">, </w:t>
-      </w:r>
-      <w:proofErr w:type="spellStart"/>
-      <w:r>
-        <w:t>Patanol</w:t>
-      </w:r>
-      <w:proofErr w:type="spellEnd"/>
-      <w:r>
-        <w:t xml:space="preserve"> (eye drops)</w:t>
-      </w:r>
-    </w:p>
-    <w:p>
-      <w:pPr>
-        <w:pStyle w:val="ListParagraph"/>
-        <w:numPr>
-          <w:ilvl w:val="0"/>
-          <w:numId w:val="5"/>
-        </w:numPr>
-        <w:rPr>
-          <w:b/>
-          <w:bCs/>
-        </w:rPr>
-      </w:pPr>
-      <w:r>
-        <w:rPr>
-          <w:b/>
-          <w:bCs/>
-        </w:rPr>
-        <w:t>Backache (NSAIDs)</w:t>
-      </w:r>
-    </w:p>
-    <w:p>
-      <w:pPr>
-        <w:pStyle w:val="ListParagraph"/>
-        <w:numPr>
-          <w:ilvl w:val="1"/>
-          <w:numId w:val="5"/>
-        </w:numPr>
-        <w:rPr>
-          <w:b/>
-          <w:bCs/>
-        </w:rPr>
-      </w:pPr>
-      <w:r>
-        <w:t>Ibuprofen</w:t>
-      </w:r>
-    </w:p>
-    <w:p>
-      <w:pPr>
-        <w:pStyle w:val="ListParagraph"/>
-        <w:numPr>
-          <w:ilvl w:val="1"/>
-          <w:numId w:val="5"/>
-        </w:numPr>
-        <w:rPr>
-          <w:b/>
-          <w:bCs/>
-        </w:rPr>
-      </w:pPr>
-      <w:r>
-        <w:t>Ketoprofen</w:t>
-      </w:r>
-    </w:p>
-    <w:p>
-      <w:pPr>
-        <w:pStyle w:val="ListParagraph"/>
-        <w:numPr>
-          <w:ilvl w:val="1"/>
-          <w:numId w:val="5"/>
-        </w:numPr>
-        <w:rPr>
-          <w:b/>
-          <w:bCs/>
-        </w:rPr>
-      </w:pPr>
-      <w:r>
-        <w:t>Naproxen</w:t>
+        <w:t>Acetaminophen</w:t>
+      </w:r>
+      <w:r>
+        <w:t xml:space="preserve"> (paracetamol) + Tyleon</w:t>
       </w:r>
     </w:p>
     <w:p>

</xml_diff>